<commit_message>
Skrevet intro til del 4
</commit_message>
<xml_diff>
--- a/Prosjekt-del-1/Rapport og skriv/ADC Bård.docx
+++ b/Prosjekt-del-1/Rapport og skriv/ADC Bård.docx
@@ -47,7 +47,7 @@
           <w:lang w:eastAsia="nb-NO"/>
         </w:rPr>
         <w:drawing>
-          <wp:anchor distT="0" distB="0" distL="114300" distR="114300" simplePos="0" relativeHeight="251658240" behindDoc="0" locked="0" layoutInCell="1" allowOverlap="1" wp14:anchorId="3219A734" wp14:editId="3D8D4333">
+          <wp:anchor distT="0" distB="0" distL="114300" distR="114300" simplePos="0" relativeHeight="251658240" behindDoc="0" locked="0" layoutInCell="1" allowOverlap="1" wp14:anchorId="3219A734" wp14:editId="4D6BDD4A">
             <wp:simplePos x="0" y="0"/>
             <wp:positionH relativeFrom="column">
               <wp:posOffset>1318260</wp:posOffset>
@@ -438,46 +438,276 @@
     <w:p/>
     <w:p>
       <w:r>
-        <w:t>Koblingsskjema fra Eagle:</w:t>
-      </w:r>
-    </w:p>
-    <w:p/>
-    <w:p/>
-    <w:p>
-      <w:r>
         <w:br w:type="page"/>
       </w:r>
     </w:p>
     <w:p>
-      <w:r>
-        <w:rPr>
-          <w:b/>
+      <w:pPr>
+        <w:rPr>
+          <w:b/>
+        </w:rPr>
+      </w:pPr>
+      <w:r>
+        <w:rPr>
+          <w:noProof/>
+          <w:lang w:eastAsia="nb-NO"/>
         </w:rPr>
         <w:lastRenderedPageBreak/>
-        <w:t>Konfigurasjon av ADC</w:t>
-      </w:r>
-    </w:p>
-    <w:p>
-      <w:r>
-        <w:t xml:space="preserve">Når </w:t>
-      </w:r>
-      <w:r>
-        <w:t>man skal bruke analog til digital konvertering, må man aktivere</w:t>
-      </w:r>
-      <w:r>
-        <w:t xml:space="preserve"> en del funksjon</w:t>
-      </w:r>
-      <w:r>
-        <w:t xml:space="preserve">er ved å sette </w:t>
-      </w:r>
-      <w:r>
-        <w:t>registre.</w:t>
-      </w:r>
-      <w:r>
-        <w:t xml:space="preserve"> Informasjon om dette fant vi i databladet til mikrokontrolleren. </w:t>
-      </w:r>
+        <w:drawing>
+          <wp:anchor distT="0" distB="0" distL="114300" distR="114300" simplePos="0" relativeHeight="251659264" behindDoc="0" locked="0" layoutInCell="1" allowOverlap="1" wp14:anchorId="63BFA9BB" wp14:editId="487D3A6A">
+            <wp:simplePos x="0" y="0"/>
+            <wp:positionH relativeFrom="column">
+              <wp:posOffset>637437</wp:posOffset>
+            </wp:positionH>
+            <wp:positionV relativeFrom="paragraph">
+              <wp:posOffset>473</wp:posOffset>
+            </wp:positionV>
+            <wp:extent cx="4006215" cy="3790315"/>
+            <wp:effectExtent l="0" t="0" r="6985" b="0"/>
+            <wp:wrapTight wrapText="bothSides">
+              <wp:wrapPolygon edited="0">
+                <wp:start x="0" y="0"/>
+                <wp:lineTo x="0" y="21423"/>
+                <wp:lineTo x="21501" y="21423"/>
+                <wp:lineTo x="21501" y="0"/>
+                <wp:lineTo x="0" y="0"/>
+              </wp:wrapPolygon>
+            </wp:wrapTight>
+            <wp:docPr id="2" name="Bilde 2" descr="../../../../../../../Dropbox/UiA%20-%20Den%20gylne%20trio/5.%20Semester/MAS%20234%20-%20Imbeded%20systems/Prosjekt/Eagle/Screenshots%"/>
+            <wp:cNvGraphicFramePr>
+              <a:graphicFrameLocks xmlns:a="http://schemas.openxmlformats.org/drawingml/2006/main" noChangeAspect="1"/>
+            </wp:cNvGraphicFramePr>
+            <a:graphic xmlns:a="http://schemas.openxmlformats.org/drawingml/2006/main">
+              <a:graphicData uri="http://schemas.openxmlformats.org/drawingml/2006/picture">
+                <pic:pic xmlns:pic="http://schemas.openxmlformats.org/drawingml/2006/picture">
+                  <pic:nvPicPr>
+                    <pic:cNvPr id="0" name="Picture 1" descr="../../../../../../../Dropbox/UiA%20-%20Den%20gylne%20trio/5.%20Semester/MAS%20234%20-%20Imbeded%20systems/Prosjekt/Eagle/Screenshots%"/>
+                    <pic:cNvPicPr>
+                      <a:picLocks noChangeAspect="1" noChangeArrowheads="1"/>
+                    </pic:cNvPicPr>
+                  </pic:nvPicPr>
+                  <pic:blipFill>
+                    <a:blip r:embed="rId6">
+                      <a:extLst>
+                        <a:ext uri="{28A0092B-C50C-407E-A947-70E740481C1C}">
+                          <a14:useLocalDpi xmlns:a14="http://schemas.microsoft.com/office/drawing/2010/main" val="0"/>
+                        </a:ext>
+                      </a:extLst>
+                    </a:blip>
+                    <a:srcRect/>
+                    <a:stretch>
+                      <a:fillRect/>
+                    </a:stretch>
+                  </pic:blipFill>
+                  <pic:spPr bwMode="auto">
+                    <a:xfrm>
+                      <a:off x="0" y="0"/>
+                      <a:ext cx="4006215" cy="3790315"/>
+                    </a:xfrm>
+                    <a:prstGeom prst="rect">
+                      <a:avLst/>
+                    </a:prstGeom>
+                    <a:noFill/>
+                    <a:ln>
+                      <a:noFill/>
+                    </a:ln>
+                  </pic:spPr>
+                </pic:pic>
+              </a:graphicData>
+            </a:graphic>
+            <wp14:sizeRelH relativeFrom="page">
+              <wp14:pctWidth>0</wp14:pctWidth>
+            </wp14:sizeRelH>
+            <wp14:sizeRelV relativeFrom="page">
+              <wp14:pctHeight>0</wp14:pctHeight>
+            </wp14:sizeRelV>
+          </wp:anchor>
+        </w:drawing>
+      </w:r>
+    </w:p>
+    <w:p>
+      <w:pPr>
+        <w:rPr>
+          <w:b/>
+        </w:rPr>
+      </w:pPr>
+    </w:p>
+    <w:p>
+      <w:pPr>
+        <w:rPr>
+          <w:b/>
+        </w:rPr>
+      </w:pPr>
+    </w:p>
+    <w:p>
+      <w:pPr>
+        <w:rPr>
+          <w:b/>
+        </w:rPr>
+      </w:pPr>
+    </w:p>
+    <w:p>
+      <w:pPr>
+        <w:rPr>
+          <w:b/>
+        </w:rPr>
+      </w:pPr>
+    </w:p>
+    <w:p>
+      <w:pPr>
+        <w:rPr>
+          <w:b/>
+        </w:rPr>
+      </w:pPr>
+    </w:p>
+    <w:p>
+      <w:pPr>
+        <w:rPr>
+          <w:b/>
+        </w:rPr>
+      </w:pPr>
+    </w:p>
+    <w:p>
+      <w:pPr>
+        <w:rPr>
+          <w:b/>
+        </w:rPr>
+      </w:pPr>
+    </w:p>
+    <w:p>
+      <w:pPr>
+        <w:rPr>
+          <w:b/>
+        </w:rPr>
+      </w:pPr>
+    </w:p>
+    <w:p>
+      <w:pPr>
+        <w:rPr>
+          <w:b/>
+        </w:rPr>
+      </w:pPr>
+    </w:p>
+    <w:p>
+      <w:pPr>
+        <w:rPr>
+          <w:b/>
+        </w:rPr>
+      </w:pPr>
+    </w:p>
+    <w:p>
+      <w:pPr>
+        <w:rPr>
+          <w:b/>
+        </w:rPr>
+      </w:pPr>
+    </w:p>
+    <w:p>
+      <w:pPr>
+        <w:rPr>
+          <w:b/>
+        </w:rPr>
+      </w:pPr>
+    </w:p>
+    <w:p>
+      <w:pPr>
+        <w:rPr>
+          <w:b/>
+        </w:rPr>
+      </w:pPr>
+    </w:p>
+    <w:p>
+      <w:pPr>
+        <w:rPr>
+          <w:b/>
+        </w:rPr>
+      </w:pPr>
+    </w:p>
+    <w:p>
+      <w:pPr>
+        <w:rPr>
+          <w:b/>
+        </w:rPr>
+      </w:pPr>
+    </w:p>
+    <w:p>
+      <w:pPr>
+        <w:rPr>
+          <w:b/>
+        </w:rPr>
+      </w:pPr>
+    </w:p>
+    <w:p>
+      <w:pPr>
+        <w:rPr>
+          <w:b/>
+        </w:rPr>
+      </w:pPr>
+    </w:p>
+    <w:p>
+      <w:pPr>
+        <w:rPr>
+          <w:b/>
+        </w:rPr>
+      </w:pPr>
+    </w:p>
+    <w:p>
+      <w:pPr>
+        <w:rPr>
+          <w:b/>
+        </w:rPr>
+      </w:pPr>
+    </w:p>
+    <w:p>
+      <w:pPr>
+        <w:rPr>
+          <w:b/>
+        </w:rPr>
+      </w:pPr>
+    </w:p>
+    <w:p>
+      <w:pPr>
+        <w:rPr>
+          <w:b/>
+        </w:rPr>
+      </w:pPr>
+    </w:p>
+    <w:p>
+      <w:pPr>
+        <w:rPr>
+          <w:b/>
+        </w:rPr>
+      </w:pPr>
+    </w:p>
+    <w:p>
       <w:bookmarkStart w:id="0" w:name="_GoBack"/>
       <w:bookmarkEnd w:id="0"/>
+      <w:r>
+        <w:rPr>
+          <w:b/>
+        </w:rPr>
+        <w:t>Konfigurasjon av ADC</w:t>
+      </w:r>
+    </w:p>
+    <w:p>
+      <w:r>
+        <w:t xml:space="preserve">Når </w:t>
+      </w:r>
+      <w:r>
+        <w:t>man skal bruke analog til digital konvertering, må man aktivere</w:t>
+      </w:r>
+      <w:r>
+        <w:t xml:space="preserve"> en del funksjon</w:t>
+      </w:r>
+      <w:r>
+        <w:t xml:space="preserve">er ved å sette </w:t>
+      </w:r>
+      <w:r>
+        <w:t>registre.</w:t>
+      </w:r>
+      <w:r>
+        <w:t xml:space="preserve"> Informasjon om dette fant vi i databladet til mikrokontrolleren. </w:t>
+      </w:r>
     </w:p>
     <w:p/>
     <w:p>
@@ -708,6 +938,8 @@
         <w:t xml:space="preserve">”. </w:t>
       </w:r>
     </w:p>
+    <w:p/>
+    <w:p/>
     <w:sectPr>
       <w:pgSz w:w="11900" w:h="16840"/>
       <w:pgMar w:top="1417" w:right="1417" w:bottom="1417" w:left="1417" w:header="708" w:footer="708" w:gutter="0"/>

</xml_diff>